<commit_message>
opdracht 2 af for real
</commit_message>
<xml_diff>
--- a/CVA schemes.docx
+++ b/CVA schemes.docx
@@ -395,11 +395,9 @@
             <w:r>
               <w:t xml:space="preserve">Score equals to number of stones in </w:t>
             </w:r>
-            <w:proofErr w:type="spellStart"/>
             <w:r>
               <w:t>Basehole</w:t>
             </w:r>
-            <w:proofErr w:type="spellEnd"/>
           </w:p>
         </w:tc>
         <w:tc>
@@ -491,6 +489,62 @@
       </w:r>
       <w:r>
         <w:t xml:space="preserve">. </w:t>
+      </w:r>
+    </w:p>
+    <w:p>
+      <w:r>
+        <w:rPr>
+          <w:noProof/>
+        </w:rPr>
+        <w:lastRenderedPageBreak/>
+        <w:drawing>
+          <wp:inline distT="0" distB="0" distL="0" distR="0" wp14:anchorId="2E7DC46D" wp14:editId="175D7B51">
+            <wp:extent cx="8486775" cy="4229100"/>
+            <wp:effectExtent l="0" t="0" r="9525" b="0"/>
+            <wp:docPr id="2" name="Afbeelding 2"/>
+            <wp:cNvGraphicFramePr>
+              <a:graphicFrameLocks xmlns:a="http://schemas.openxmlformats.org/drawingml/2006/main" noChangeAspect="1"/>
+            </wp:cNvGraphicFramePr>
+            <a:graphic xmlns:a="http://schemas.openxmlformats.org/drawingml/2006/main">
+              <a:graphicData uri="http://schemas.openxmlformats.org/drawingml/2006/picture">
+                <pic:pic xmlns:pic="http://schemas.openxmlformats.org/drawingml/2006/picture">
+                  <pic:nvPicPr>
+                    <pic:cNvPr id="0" name="Picture 1"/>
+                    <pic:cNvPicPr>
+                      <a:picLocks noChangeAspect="1" noChangeArrowheads="1"/>
+                    </pic:cNvPicPr>
+                  </pic:nvPicPr>
+                  <pic:blipFill>
+                    <a:blip r:embed="rId9">
+                      <a:extLst>
+                        <a:ext uri="{28A0092B-C50C-407E-A947-70E740481C1C}">
+                          <a14:useLocalDpi xmlns:a14="http://schemas.microsoft.com/office/drawing/2010/main" val="0"/>
+                        </a:ext>
+                      </a:extLst>
+                    </a:blip>
+                    <a:srcRect/>
+                    <a:stretch>
+                      <a:fillRect/>
+                    </a:stretch>
+                  </pic:blipFill>
+                  <pic:spPr bwMode="auto">
+                    <a:xfrm>
+                      <a:off x="0" y="0"/>
+                      <a:ext cx="8486775" cy="4229100"/>
+                    </a:xfrm>
+                    <a:prstGeom prst="rect">
+                      <a:avLst/>
+                    </a:prstGeom>
+                    <a:noFill/>
+                    <a:ln>
+                      <a:noFill/>
+                    </a:ln>
+                  </pic:spPr>
+                </pic:pic>
+              </a:graphicData>
+            </a:graphic>
+          </wp:inline>
+        </w:drawing>
       </w:r>
     </w:p>
     <w:p/>
@@ -502,27 +556,9 @@
     <w:p/>
     <w:p/>
     <w:p/>
-    <w:p/>
-    <w:p>
-      <w:r>
-        <w:lastRenderedPageBreak/>
-        <w:t xml:space="preserve">In our class diagram we have chosen to apply a strategy pattern to </w:t>
-      </w:r>
-      <w:proofErr w:type="spellStart"/>
-      <w:r>
-        <w:t>IRuleSet</w:t>
-      </w:r>
-      <w:proofErr w:type="spellEnd"/>
-      <w:r>
-        <w:t xml:space="preserve">, the ruleset of the game. This way we allow the Game class to use </w:t>
-      </w:r>
-      <w:proofErr w:type="spellStart"/>
-      <w:r>
-        <w:t>RuleSet</w:t>
-      </w:r>
-      <w:proofErr w:type="spellEnd"/>
-      <w:r>
-        <w:t xml:space="preserve"> methods without depending on a specific </w:t>
+    <w:p>
+      <w:r>
+        <w:t xml:space="preserve">In our class diagram we have chosen to apply a strategy pattern to IRuleSet, the ruleset of the game. This way we allow the Game class to use RuleSet methods without depending on a specific </w:t>
       </w:r>
       <w:r>
         <w:t xml:space="preserve">implementation. </w:t>
@@ -534,15 +570,7 @@
         <w:t xml:space="preserve">helps by ensuring </w:t>
       </w:r>
       <w:r>
-        <w:t xml:space="preserve">that the Game class can use </w:t>
-      </w:r>
-      <w:proofErr w:type="spellStart"/>
-      <w:r>
-        <w:t>RuleSet</w:t>
-      </w:r>
-      <w:proofErr w:type="spellEnd"/>
-      <w:r>
-        <w:t xml:space="preserve"> methods </w:t>
+        <w:t xml:space="preserve">that the Game class can use RuleSet methods </w:t>
       </w:r>
       <w:r>
         <w:t xml:space="preserve">for different sets of rules. </w:t>
@@ -573,13 +601,8 @@
       <w:r>
         <w:t xml:space="preserve">the helper class </w:t>
       </w:r>
-      <w:proofErr w:type="spellStart"/>
-      <w:r>
-        <w:t>Boardstate</w:t>
-      </w:r>
-      <w:proofErr w:type="spellEnd"/>
-      <w:r>
-        <w:t xml:space="preserve"> </w:t>
+      <w:r>
+        <w:t xml:space="preserve">Boardstate </w:t>
       </w:r>
       <w:r>
         <w:t>to prevent us from hard coding too much logic</w:t>
@@ -606,15 +629,7 @@
         <w:t xml:space="preserve">by </w:t>
       </w:r>
       <w:r>
-        <w:t xml:space="preserve">taking stress off the link between </w:t>
-      </w:r>
-      <w:proofErr w:type="spellStart"/>
-      <w:r>
-        <w:t>IRuleset</w:t>
-      </w:r>
-      <w:proofErr w:type="spellEnd"/>
-      <w:r>
-        <w:t xml:space="preserve"> and board. This way we keep our code neat</w:t>
+        <w:t>taking stress off the link between IRuleset and board. This way we keep our code neat</w:t>
       </w:r>
       <w:r>
         <w:t xml:space="preserve">, efficient and future proof. </w:t>
@@ -689,15 +704,7 @@
         </w:numPr>
       </w:pPr>
       <w:r>
-        <w:t xml:space="preserve">This class is responsible for the amount of stones in each hole, getting the </w:t>
-      </w:r>
-      <w:proofErr w:type="spellStart"/>
-      <w:r>
-        <w:t>boardstate</w:t>
-      </w:r>
-      <w:proofErr w:type="spellEnd"/>
-      <w:r>
-        <w:t>, and printing a representation of the current board to the screen. It takes care of manipulating the board and interpreting it.</w:t>
+        <w:t>This class is responsible for the amount of stones in each hole, getting the boardstate, and printing a representation of the current board to the screen. It takes care of manipulating the board and interpreting it.</w:t>
       </w:r>
     </w:p>
     <w:p>
@@ -708,11 +715,9 @@
           <w:numId w:val="2"/>
         </w:numPr>
       </w:pPr>
-      <w:proofErr w:type="spellStart"/>
       <w:r>
         <w:t>Boardstate</w:t>
       </w:r>
-      <w:proofErr w:type="spellEnd"/>
     </w:p>
     <w:p>
       <w:pPr>
@@ -723,15 +728,8 @@
         </w:numPr>
       </w:pPr>
       <w:r>
-        <w:t xml:space="preserve">This class acts as an abstraction on the board, to represent the current state of the board. This way, the implementation of the board is decoupled from the important information used by e.g. </w:t>
-      </w:r>
-      <w:proofErr w:type="spellStart"/>
-      <w:r>
-        <w:t>IRuleSet</w:t>
-      </w:r>
-      <w:proofErr w:type="spellEnd"/>
-      <w:r>
-        <w:t>.</w:t>
+        <w:lastRenderedPageBreak/>
+        <w:t>This class acts as an abstraction on the board, to represent the current state of the board. This way, the implementation of the board is decoupled from the important information used by e.g. IRuleSet.</w:t>
       </w:r>
     </w:p>
     <w:p>
@@ -742,14 +740,12 @@
           <w:numId w:val="2"/>
         </w:numPr>
       </w:pPr>
-      <w:proofErr w:type="spellStart"/>
       <w:r>
         <w:t>IRuleS</w:t>
       </w:r>
       <w:r>
         <w:t>et</w:t>
       </w:r>
-      <w:proofErr w:type="spellEnd"/>
     </w:p>
     <w:p>
       <w:pPr>
@@ -760,10 +756,7 @@
         </w:numPr>
       </w:pPr>
       <w:r>
-        <w:t>T</w:t>
-      </w:r>
-      <w:r>
-        <w:t>his interface is responsible for the starting values of the amount of holes per player, the amount of starting stones per hole, checking the validity of a move and determining the winner of a game. It houses all logics belonging to a given ruleset.</w:t>
+        <w:t>This interface is responsible for the starting values of the amount of holes per player, the amount of starting stones per hole, checking the validity of a move and determining the winner of a game. It houses all logics belonging to a given ruleset.</w:t>
       </w:r>
     </w:p>
     <w:p>
@@ -787,7 +780,6 @@
         </w:numPr>
       </w:pPr>
       <w:r>
-        <w:lastRenderedPageBreak/>
         <w:t>This is an</w:t>
       </w:r>
       <w:r>
@@ -799,14 +791,12 @@
       <w:r>
         <w:t xml:space="preserve"> </w:t>
       </w:r>
-      <w:proofErr w:type="spellStart"/>
       <w:r>
         <w:t>I</w:t>
       </w:r>
       <w:r>
         <w:t>RuleSet</w:t>
       </w:r>
-      <w:proofErr w:type="spellEnd"/>
     </w:p>
     <w:p>
       <w:pPr>
@@ -837,14 +827,12 @@
       <w:r>
         <w:t xml:space="preserve">implementation of </w:t>
       </w:r>
-      <w:proofErr w:type="spellStart"/>
       <w:r>
         <w:t>I</w:t>
       </w:r>
       <w:r>
         <w:t>RuleSet</w:t>
       </w:r>
-      <w:proofErr w:type="spellEnd"/>
     </w:p>
     <w:p>
       <w:pPr>
@@ -1530,6 +1518,7 @@
   <w:style w:type="character" w:default="1" w:styleId="Standaardalinea-lettertype">
     <w:name w:val="Default Paragraph Font"/>
     <w:uiPriority w:val="1"/>
+    <w:semiHidden/>
     <w:unhideWhenUsed/>
   </w:style>
   <w:style w:type="table" w:default="1" w:styleId="Standaardtabel">

</xml_diff>